<commit_message>
Commit 09 : MAJ du document descriptif.
</commit_message>
<xml_diff>
--- a/document/Portfolio interactif de micro-applications JavaScript.docx
+++ b/document/Portfolio interactif de micro-applications JavaScript.docx
@@ -565,7 +565,7 @@
           <w:b/>
           <w:bCs/>
         </w:rPr>
-        <w:t>Galerie d’images avec lightbox</w:t>
+        <w:t>Puzzle</w:t>
       </w:r>
       <w:r>
         <w:rPr>
@@ -579,7 +579,36 @@
           <w:i/>
           <w:iCs/>
         </w:rPr>
-        <w:t>Grille d’images cliquables avec navigation plein écran et flèches.</w:t>
+        <w:t>Jeu de puzzle 3×3, 4</w:t>
+      </w:r>
+      <w:r>
+        <w:rPr>
+          <w:i/>
+          <w:iCs/>
+        </w:rPr>
+        <w:t>×</w:t>
+      </w:r>
+      <w:r>
+        <w:rPr>
+          <w:i/>
+          <w:iCs/>
+        </w:rPr>
+        <w:t>4 o</w:t>
+      </w:r>
+      <w:r>
+        <w:rPr>
+          <w:i/>
+          <w:iCs/>
+          <w:lang w:val="fr-CM"/>
+        </w:rPr>
+        <w:t>ù</w:t>
+      </w:r>
+      <w:r>
+        <w:rPr>
+          <w:i/>
+          <w:iCs/>
+        </w:rPr>
+        <w:t xml:space="preserve"> on doit reconstituer le logo de la plateforme (JS-Playground) en glissant les pièces, il doit y avoir un minuteur, bouton mélanger, etc. </w:t>
       </w:r>
     </w:p>
     <w:p>
@@ -603,14 +632,7 @@
           <w:b/>
           <w:bCs/>
         </w:rPr>
-        <w:t> :</w:t>
-      </w:r>
-      <w:r>
-        <w:rPr>
-          <w:b/>
-          <w:bCs/>
-        </w:rPr>
-        <w:t xml:space="preserve"> </w:t>
+        <w:t xml:space="preserve"> : </w:t>
       </w:r>
       <w:r>
         <w:rPr>
@@ -2644,6 +2666,7 @@
   <w:style w:type="character" w:default="1" w:styleId="Policepardfaut">
     <w:name w:val="Default Paragraph Font"/>
     <w:uiPriority w:val="1"/>
+    <w:semiHidden/>
     <w:unhideWhenUsed/>
   </w:style>
   <w:style w:type="table" w:default="1" w:styleId="TableauNormal">

</xml_diff>